<commit_message>
Requirements and psuedo code
</commit_message>
<xml_diff>
--- a/Sprint 1 Requirements.docx
+++ b/Sprint 1 Requirements.docx
@@ -2,27 +2,77 @@
 <file path=word/document.xml><?xml version="1.0" encoding="utf-8"?>
 <w:document xmlns:wpc="http://schemas.microsoft.com/office/word/2010/wordprocessingCanvas" xmlns:cx="http://schemas.microsoft.com/office/drawing/2014/chartex" xmlns:cx1="http://schemas.microsoft.com/office/drawing/2015/9/8/chartex" xmlns:cx2="http://schemas.microsoft.com/office/drawing/2015/10/21/chartex" xmlns:cx3="http://schemas.microsoft.com/office/drawing/2016/5/9/chartex" xmlns:cx4="http://schemas.microsoft.com/office/drawing/2016/5/10/chartex" xmlns:cx5="http://schemas.microsoft.com/office/drawing/2016/5/11/chartex" xmlns:cx6="http://schemas.microsoft.com/office/drawing/2016/5/12/chartex" xmlns:cx7="http://schemas.microsoft.com/office/drawing/2016/5/13/chartex" xmlns:cx8="http://schemas.microsoft.com/office/drawing/2016/5/14/chartex" xmlns:mc="http://schemas.openxmlformats.org/markup-compatibility/2006" xmlns:aink="http://schemas.microsoft.com/office/drawing/2016/ink" xmlns:am3d="http://schemas.microsoft.com/office/drawing/2017/model3d" xmlns:o="urn:schemas-microsoft-com:office:office" xmlns:oel="http://schemas.microsoft.com/office/2019/extlst" xmlns:r="http://schemas.openxmlformats.org/officeDocument/2006/relationships" xmlns:m="http://schemas.openxmlformats.org/officeDocument/2006/math" xmlns:v="urn:schemas-microsoft-com:vml" xmlns:wp14="http://schemas.microsoft.com/office/word/2010/wordprocessingDrawing" xmlns:wp="http://schemas.openxmlformats.org/drawingml/2006/wordprocessingDrawing" xmlns:w10="urn:schemas-microsoft-com:office:word" xmlns:w="http://schemas.openxmlformats.org/wordprocessingml/2006/main" xmlns:w14="http://schemas.microsoft.com/office/word/2010/wordml" xmlns:w15="http://schemas.microsoft.com/office/word/2012/wordml" xmlns:w16cex="http://schemas.microsoft.com/office/word/2018/wordml/cex" xmlns:w16cid="http://schemas.microsoft.com/office/word/2016/wordml/cid" xmlns:w16="http://schemas.microsoft.com/office/word/2018/wordml" xmlns:w16du="http://schemas.microsoft.com/office/word/2023/wordml/word16du" xmlns:w16sdtdh="http://schemas.microsoft.com/office/word/2020/wordml/sdtdatahash" xmlns:w16sdtfl="http://schemas.microsoft.com/office/word/2024/wordml/sdtformatlock" xmlns:w16se="http://schemas.microsoft.com/office/word/2015/wordml/symex" xmlns:wpg="http://schemas.microsoft.com/office/word/2010/wordprocessingGroup" xmlns:wpi="http://schemas.microsoft.com/office/word/2010/wordprocessingInk" xmlns:wne="http://schemas.microsoft.com/office/word/2006/wordml" xmlns:wps="http://schemas.microsoft.com/office/word/2010/wordprocessingShape" mc:Ignorable="w14 w15 w16se w16cid w16 w16cex w16sdtdh w16sdtfl w16du wp14">
   <w:body>
-    <w:p>
-      <w:r>
-        <w:t xml:space="preserve"> The program should take in a sentence written like regular English that mentions amounts of coins.</w:t>
-      </w:r>
-    </w:p>
-    <w:p>
-      <w:r>
-        <w:t>Each part of the sentence will have a number followed by a coin type, like "3 dimes" or "1 penny".</w:t>
-      </w:r>
-    </w:p>
-    <w:p>
-      <w:r>
-        <w:t xml:space="preserve"> The coin </w:t>
+    <w:p/>
+    <w:p>
+      <w:pPr>
+        <w:rPr>
+          <w:b/>
+          <w:bCs/>
+        </w:rPr>
+      </w:pPr>
+      <w:r>
+        <w:rPr>
+          <w:b/>
+          <w:bCs/>
+        </w:rPr>
+        <w:t>Requirements</w:t>
+      </w:r>
+    </w:p>
+    <w:p>
+      <w:r>
+        <w:t xml:space="preserve"> The program should take in a sentence written like </w:t>
+      </w:r>
+      <w:r>
+        <w:t>standard</w:t>
+      </w:r>
+      <w:r>
+        <w:t xml:space="preserve"> English that mentions amounts of coins.</w:t>
+      </w:r>
+    </w:p>
+    <w:p>
+      <w:r>
+        <w:t xml:space="preserve">Each part of the sentence will have a number </w:t>
       </w:r>
       <w:proofErr w:type="gramStart"/>
       <w:r>
+        <w:t xml:space="preserve">and </w:t>
+      </w:r>
+      <w:r>
+        <w:t xml:space="preserve"> a</w:t>
+      </w:r>
+      <w:proofErr w:type="gramEnd"/>
+      <w:r>
+        <w:t xml:space="preserve"> coin type, </w:t>
+      </w:r>
+      <w:r>
+        <w:t>such as</w:t>
+      </w:r>
+      <w:r>
+        <w:t xml:space="preserve"> "3 dimes" or "1 penny".</w:t>
+      </w:r>
+    </w:p>
+    <w:p>
+      <w:r>
+        <w:t xml:space="preserve"> </w:t>
+      </w:r>
+      <w:proofErr w:type="gramStart"/>
+      <w:r>
+        <w:t>Coin</w:t>
+      </w:r>
+      <w:proofErr w:type="gramEnd"/>
+      <w:r>
+        <w:t xml:space="preserve"> </w:t>
+      </w:r>
+      <w:proofErr w:type="gramStart"/>
+      <w:r>
         <w:t>types</w:t>
       </w:r>
       <w:proofErr w:type="gramEnd"/>
       <w:r>
-        <w:t xml:space="preserve"> the program needs to recognize are:</w:t>
+        <w:t xml:space="preserve"> program needs to read</w:t>
+      </w:r>
+      <w:r>
+        <w:t>:</w:t>
       </w:r>
     </w:p>
     <w:p>
@@ -144,8 +194,157 @@
       </w:r>
     </w:p>
     <w:p>
+      <w:pPr>
+        <w:rPr>
+          <w:b/>
+          <w:bCs/>
+        </w:rPr>
+      </w:pPr>
       <w:r>
         <w:t xml:space="preserve"> It should be able to handle big numbers too, like 100 pennies or 50 quarters, without breaking.</w:t>
+      </w:r>
+      <w:r>
+        <w:br/>
+      </w:r>
+      <w:r>
+        <w:br/>
+      </w:r>
+      <w:proofErr w:type="spellStart"/>
+      <w:r>
+        <w:rPr>
+          <w:b/>
+          <w:bCs/>
+        </w:rPr>
+        <w:t>Psuedo</w:t>
+      </w:r>
+      <w:proofErr w:type="spellEnd"/>
+      <w:r>
+        <w:rPr>
+          <w:b/>
+          <w:bCs/>
+        </w:rPr>
+        <w:t xml:space="preserve"> Code </w:t>
+      </w:r>
+      <w:proofErr w:type="gramStart"/>
+      <w:r>
+        <w:rPr>
+          <w:b/>
+          <w:bCs/>
+        </w:rPr>
+        <w:t>( Python</w:t>
+      </w:r>
+      <w:proofErr w:type="gramEnd"/>
+      <w:r>
+        <w:rPr>
+          <w:b/>
+          <w:bCs/>
+        </w:rPr>
+        <w:t xml:space="preserve"> ) </w:t>
+      </w:r>
+    </w:p>
+    <w:p>
+      <w:r>
+        <w:t>Start</w:t>
+      </w:r>
+    </w:p>
+    <w:p/>
+    <w:p>
+      <w:r>
+        <w:t>1. Make a dictionary that matches coin names to how much they're worth</w:t>
+      </w:r>
+    </w:p>
+    <w:p>
+      <w:r>
+        <w:t xml:space="preserve">   - Include both singular and plural names (like penny and pennies)</w:t>
+      </w:r>
+    </w:p>
+    <w:p/>
+    <w:p>
+      <w:r>
+        <w:lastRenderedPageBreak/>
+        <w:t>2. Ask the user to type a sentence with coin amounts (like “2 nickels and 3 dimes”)</w:t>
+      </w:r>
+    </w:p>
+    <w:p/>
+    <w:p>
+      <w:r>
+        <w:t>3. Split the sentence into a list of words</w:t>
+      </w:r>
+    </w:p>
+    <w:p/>
+    <w:p>
+      <w:r>
+        <w:t>4. Set a variable called total to 0</w:t>
+      </w:r>
+    </w:p>
+    <w:p/>
+    <w:p>
+      <w:r>
+        <w:t>5. Loop through the list of words:</w:t>
+      </w:r>
+    </w:p>
+    <w:p>
+      <w:r>
+        <w:t xml:space="preserve">   - If a word is a number:</w:t>
+      </w:r>
+    </w:p>
+    <w:p>
+      <w:r>
+        <w:t xml:space="preserve">     - Look at the next word (it should be the coin type)</w:t>
+      </w:r>
+    </w:p>
+    <w:p>
+      <w:r>
+        <w:t xml:space="preserve">     - Check if the coin is in the dictionary</w:t>
+      </w:r>
+    </w:p>
+    <w:p>
+      <w:r>
+        <w:t xml:space="preserve">     - If it is:</w:t>
+      </w:r>
+    </w:p>
+    <w:p>
+      <w:r>
+        <w:t xml:space="preserve">         - Multiply the number by the coin value</w:t>
+      </w:r>
+    </w:p>
+    <w:p>
+      <w:r>
+        <w:t xml:space="preserve">         - Add that to total</w:t>
+      </w:r>
+    </w:p>
+    <w:p/>
+    <w:p>
+      <w:r>
+        <w:t>6. After the loop, print the total</w:t>
+      </w:r>
+    </w:p>
+    <w:p>
+      <w:r>
+        <w:t xml:space="preserve">   - Round it to two decimal places</w:t>
+      </w:r>
+    </w:p>
+    <w:p>
+      <w:pPr>
+        <w:rPr>
+          <w:b/>
+          <w:bCs/>
+        </w:rPr>
+      </w:pPr>
+    </w:p>
+    <w:p>
+      <w:pPr>
+        <w:rPr>
+          <w:b/>
+          <w:bCs/>
+        </w:rPr>
+      </w:pPr>
+      <w:r>
+        <w:rPr>
+          <w:b/>
+          <w:bCs/>
+        </w:rPr>
+        <w:t>End</w:t>
       </w:r>
     </w:p>
     <w:p/>
@@ -162,6 +361,119 @@
 <file path=word/numbering.xml><?xml version="1.0" encoding="utf-8"?>
 <w:numbering xmlns:wpc="http://schemas.microsoft.com/office/word/2010/wordprocessingCanvas" xmlns:cx="http://schemas.microsoft.com/office/drawing/2014/chartex" xmlns:cx1="http://schemas.microsoft.com/office/drawing/2015/9/8/chartex" xmlns:cx2="http://schemas.microsoft.com/office/drawing/2015/10/21/chartex" xmlns:cx3="http://schemas.microsoft.com/office/drawing/2016/5/9/chartex" xmlns:cx4="http://schemas.microsoft.com/office/drawing/2016/5/10/chartex" xmlns:cx5="http://schemas.microsoft.com/office/drawing/2016/5/11/chartex" xmlns:cx6="http://schemas.microsoft.com/office/drawing/2016/5/12/chartex" xmlns:cx7="http://schemas.microsoft.com/office/drawing/2016/5/13/chartex" xmlns:cx8="http://schemas.microsoft.com/office/drawing/2016/5/14/chartex" xmlns:mc="http://schemas.openxmlformats.org/markup-compatibility/2006" xmlns:aink="http://schemas.microsoft.com/office/drawing/2016/ink" xmlns:am3d="http://schemas.microsoft.com/office/drawing/2017/model3d" xmlns:o="urn:schemas-microsoft-com:office:office" xmlns:oel="http://schemas.microsoft.com/office/2019/extlst" xmlns:r="http://schemas.openxmlformats.org/officeDocument/2006/relationships" xmlns:m="http://schemas.openxmlformats.org/officeDocument/2006/math" xmlns:v="urn:schemas-microsoft-com:vml" xmlns:wp14="http://schemas.microsoft.com/office/word/2010/wordprocessingDrawing" xmlns:wp="http://schemas.openxmlformats.org/drawingml/2006/wordprocessingDrawing" xmlns:w10="urn:schemas-microsoft-com:office:word" xmlns:w="http://schemas.openxmlformats.org/wordprocessingml/2006/main" xmlns:w14="http://schemas.microsoft.com/office/word/2010/wordml" xmlns:w15="http://schemas.microsoft.com/office/word/2012/wordml" xmlns:w16cex="http://schemas.microsoft.com/office/word/2018/wordml/cex" xmlns:w16cid="http://schemas.microsoft.com/office/word/2016/wordml/cid" xmlns:w16="http://schemas.microsoft.com/office/word/2018/wordml" xmlns:w16du="http://schemas.microsoft.com/office/word/2023/wordml/word16du" xmlns:w16sdtdh="http://schemas.microsoft.com/office/word/2020/wordml/sdtdatahash" xmlns:w16sdtfl="http://schemas.microsoft.com/office/word/2024/wordml/sdtformatlock" xmlns:w16se="http://schemas.microsoft.com/office/word/2015/wordml/symex" xmlns:wpg="http://schemas.microsoft.com/office/word/2010/wordprocessingGroup" xmlns:wpi="http://schemas.microsoft.com/office/word/2010/wordprocessingInk" xmlns:wne="http://schemas.microsoft.com/office/word/2006/wordml" xmlns:wps="http://schemas.microsoft.com/office/word/2010/wordprocessingShape" mc:Ignorable="w14 w15 w16se w16cid w16 w16cex w16sdtdh w16sdtfl w16du wp14">
   <w:abstractNum w:abstractNumId="0" w15:restartNumberingAfterBreak="0">
+    <w:nsid w:val="08C63FB3"/>
+    <w:multiLevelType w:val="multilevel"/>
+    <w:tmpl w:val="E19224CC"/>
+    <w:lvl w:ilvl="0">
+      <w:start w:val="1"/>
+      <w:numFmt w:val="decimal"/>
+      <w:lvlText w:val="%1."/>
+      <w:lvlJc w:val="left"/>
+      <w:pPr>
+        <w:tabs>
+          <w:tab w:val="num" w:pos="720"/>
+        </w:tabs>
+        <w:ind w:left="720" w:hanging="360"/>
+      </w:pPr>
+    </w:lvl>
+    <w:lvl w:ilvl="1" w:tentative="1">
+      <w:start w:val="1"/>
+      <w:numFmt w:val="decimal"/>
+      <w:lvlText w:val="%2."/>
+      <w:lvlJc w:val="left"/>
+      <w:pPr>
+        <w:tabs>
+          <w:tab w:val="num" w:pos="1440"/>
+        </w:tabs>
+        <w:ind w:left="1440" w:hanging="360"/>
+      </w:pPr>
+    </w:lvl>
+    <w:lvl w:ilvl="2" w:tentative="1">
+      <w:start w:val="1"/>
+      <w:numFmt w:val="decimal"/>
+      <w:lvlText w:val="%3."/>
+      <w:lvlJc w:val="left"/>
+      <w:pPr>
+        <w:tabs>
+          <w:tab w:val="num" w:pos="2160"/>
+        </w:tabs>
+        <w:ind w:left="2160" w:hanging="360"/>
+      </w:pPr>
+    </w:lvl>
+    <w:lvl w:ilvl="3" w:tentative="1">
+      <w:start w:val="1"/>
+      <w:numFmt w:val="decimal"/>
+      <w:lvlText w:val="%4."/>
+      <w:lvlJc w:val="left"/>
+      <w:pPr>
+        <w:tabs>
+          <w:tab w:val="num" w:pos="2880"/>
+        </w:tabs>
+        <w:ind w:left="2880" w:hanging="360"/>
+      </w:pPr>
+    </w:lvl>
+    <w:lvl w:ilvl="4" w:tentative="1">
+      <w:start w:val="1"/>
+      <w:numFmt w:val="decimal"/>
+      <w:lvlText w:val="%5."/>
+      <w:lvlJc w:val="left"/>
+      <w:pPr>
+        <w:tabs>
+          <w:tab w:val="num" w:pos="3600"/>
+        </w:tabs>
+        <w:ind w:left="3600" w:hanging="360"/>
+      </w:pPr>
+    </w:lvl>
+    <w:lvl w:ilvl="5" w:tentative="1">
+      <w:start w:val="1"/>
+      <w:numFmt w:val="decimal"/>
+      <w:lvlText w:val="%6."/>
+      <w:lvlJc w:val="left"/>
+      <w:pPr>
+        <w:tabs>
+          <w:tab w:val="num" w:pos="4320"/>
+        </w:tabs>
+        <w:ind w:left="4320" w:hanging="360"/>
+      </w:pPr>
+    </w:lvl>
+    <w:lvl w:ilvl="6" w:tentative="1">
+      <w:start w:val="1"/>
+      <w:numFmt w:val="decimal"/>
+      <w:lvlText w:val="%7."/>
+      <w:lvlJc w:val="left"/>
+      <w:pPr>
+        <w:tabs>
+          <w:tab w:val="num" w:pos="5040"/>
+        </w:tabs>
+        <w:ind w:left="5040" w:hanging="360"/>
+      </w:pPr>
+    </w:lvl>
+    <w:lvl w:ilvl="7" w:tentative="1">
+      <w:start w:val="1"/>
+      <w:numFmt w:val="decimal"/>
+      <w:lvlText w:val="%8."/>
+      <w:lvlJc w:val="left"/>
+      <w:pPr>
+        <w:tabs>
+          <w:tab w:val="num" w:pos="5760"/>
+        </w:tabs>
+        <w:ind w:left="5760" w:hanging="360"/>
+      </w:pPr>
+    </w:lvl>
+    <w:lvl w:ilvl="8" w:tentative="1">
+      <w:start w:val="1"/>
+      <w:numFmt w:val="decimal"/>
+      <w:lvlText w:val="%9."/>
+      <w:lvlJc w:val="left"/>
+      <w:pPr>
+        <w:tabs>
+          <w:tab w:val="num" w:pos="6480"/>
+        </w:tabs>
+        <w:ind w:left="6480" w:hanging="360"/>
+      </w:pPr>
+    </w:lvl>
+  </w:abstractNum>
+  <w:abstractNum w:abstractNumId="1" w15:restartNumberingAfterBreak="0">
     <w:nsid w:val="74634E81"/>
     <w:multiLevelType w:val="multilevel"/>
     <w:tmpl w:val="E3747286"/>
@@ -310,7 +622,7 @@
       </w:rPr>
     </w:lvl>
   </w:abstractNum>
-  <w:abstractNum w:abstractNumId="1" w15:restartNumberingAfterBreak="0">
+  <w:abstractNum w:abstractNumId="2" w15:restartNumberingAfterBreak="0">
     <w:nsid w:val="7BD20BE9"/>
     <w:multiLevelType w:val="multilevel"/>
     <w:tmpl w:val="2910D79C"/>
@@ -460,10 +772,13 @@
     </w:lvl>
   </w:abstractNum>
   <w:num w:numId="1" w16cid:durableId="1912884625">
-    <w:abstractNumId w:val="0"/>
+    <w:abstractNumId w:val="1"/>
   </w:num>
   <w:num w:numId="2" w16cid:durableId="2120297156">
-    <w:abstractNumId w:val="1"/>
+    <w:abstractNumId w:val="2"/>
+  </w:num>
+  <w:num w:numId="3" w16cid:durableId="1940210883">
+    <w:abstractNumId w:val="0"/>
   </w:num>
 </w:numbering>
 </file>

</xml_diff>